<commit_message>
Minor changes in SA report
</commit_message>
<xml_diff>
--- a/Sorting algorithms/Sprawozdanie.docx
+++ b/Sorting algorithms/Sprawozdanie.docx
@@ -53,7 +53,6 @@
         </w:rPr>
         <w:t xml:space="preserve"> wykorzystaliśmy język </w:t>
       </w:r>
-      <w:proofErr w:type="spellStart"/>
       <w:r>
         <w:rPr>
           <w:sz w:val="24"/>
@@ -66,54 +65,14 @@
           <w:sz w:val="24"/>
           <w:szCs w:val="24"/>
         </w:rPr>
-        <w:t>ython</w:t>
-      </w:r>
-      <w:proofErr w:type="spellEnd"/>
-      <w:r>
-        <w:rPr>
-          <w:sz w:val="24"/>
-          <w:szCs w:val="24"/>
-        </w:rPr>
-        <w:t xml:space="preserve"> </w:t>
-      </w:r>
-      <w:r>
-        <w:rPr>
-          <w:sz w:val="24"/>
-          <w:szCs w:val="24"/>
-        </w:rPr>
-        <w:t xml:space="preserve">– pomiar czasu przeprowadzony był przy pomocy metody </w:t>
-      </w:r>
-      <w:proofErr w:type="spellStart"/>
-      <w:r>
-        <w:rPr>
-          <w:sz w:val="24"/>
-          <w:szCs w:val="24"/>
-        </w:rPr>
-        <w:t>proces_time</w:t>
-      </w:r>
-      <w:proofErr w:type="spellEnd"/>
-      <w:r>
-        <w:rPr>
-          <w:sz w:val="24"/>
-          <w:szCs w:val="24"/>
-        </w:rPr>
-        <w:t xml:space="preserve"> pochodzącej z biblioteki </w:t>
-      </w:r>
-      <w:proofErr w:type="spellStart"/>
-      <w:r>
-        <w:rPr>
-          <w:sz w:val="24"/>
-          <w:szCs w:val="24"/>
-        </w:rPr>
-        <w:t>time</w:t>
-      </w:r>
-      <w:proofErr w:type="spellEnd"/>
-      <w:r>
-        <w:rPr>
-          <w:sz w:val="24"/>
-          <w:szCs w:val="24"/>
-        </w:rPr>
-        <w:t>.</w:t>
+        <w:t xml:space="preserve">ython </w:t>
+      </w:r>
+      <w:r>
+        <w:rPr>
+          <w:sz w:val="24"/>
+          <w:szCs w:val="24"/>
+        </w:rPr>
+        <w:t>– pomiar czasu przeprowadzony był przy pomocy metody proces_time pochodzącej z biblioteki time.</w:t>
       </w:r>
       <w:r>
         <w:rPr>
@@ -634,43 +593,105 @@
         <w:spacing w:after="100" w:afterAutospacing="1"/>
       </w:pPr>
       <w:r>
-        <w:t xml:space="preserve">Złożoność pamięciowa: wszystkie z przedstawionych algorytmów poza </w:t>
-      </w:r>
-      <w:proofErr w:type="spellStart"/>
-      <w:r>
-        <w:t>merge</w:t>
-      </w:r>
-      <w:proofErr w:type="spellEnd"/>
-      <w:r>
-        <w:t xml:space="preserve"> sortem działają w miejscu – ich złożoność pamięciowa wynosi O(1). Natomiast </w:t>
+        <w:t xml:space="preserve">Złożoność pamięciowa: wszystkie z przedstawionych algorytmów poza merge sortem działają w miejscu – ich złożoność pamięciowa wynosi O(1). Natomiast </w:t>
       </w:r>
       <w:r>
         <w:t>dla</w:t>
       </w:r>
       <w:r>
-        <w:t xml:space="preserve"> m</w:t>
-      </w:r>
-      <w:proofErr w:type="spellStart"/>
-      <w:r>
-        <w:t>erge</w:t>
-      </w:r>
-      <w:proofErr w:type="spellEnd"/>
-      <w:r>
+        <w:t xml:space="preserve"> merge sortu wyn</w:t>
+      </w:r>
+      <w:r>
+        <w:t>iesie ona</w:t>
+      </w:r>
+      <w:r>
+        <w:t xml:space="preserve"> O(n), co wynika z konieczności utworzenia dodatkowych list podczas podziału wejściowej listy.</w:t>
+      </w:r>
+    </w:p>
+    <w:p>
+      <w:pPr>
+        <w:spacing w:after="100" w:afterAutospacing="1"/>
+      </w:pPr>
+      <w:r>
+        <w:t>Algorytmy heap sort oraz merge sort należą do bardziej efektywnej klasy sortowań o</w:t>
+      </w:r>
+      <w:r>
+        <w:t> </w:t>
+      </w:r>
+      <w:r>
+        <w:t xml:space="preserve">złożoności czasowej </w:t>
+      </w:r>
+      <w:r>
+        <w:t>O(n log</w:t>
+      </w:r>
+      <w:r>
+        <w:rPr>
+          <w:vertAlign w:val="subscript"/>
+        </w:rPr>
         <w:t xml:space="preserve"> </w:t>
       </w:r>
-      <w:proofErr w:type="spellStart"/>
-      <w:r>
-        <w:t>sortu</w:t>
-      </w:r>
-      <w:proofErr w:type="spellEnd"/>
-      <w:r>
-        <w:t xml:space="preserve"> wyn</w:t>
-      </w:r>
-      <w:r>
-        <w:t>iesie ona</w:t>
-      </w:r>
-      <w:r>
-        <w:t xml:space="preserve"> O(n), co wynika z konieczności utworzenia dodatkowych list podczas podziału wejściowej listy.</w:t>
+      <w:r>
+        <w:t>n)</w:t>
+      </w:r>
+      <w:r>
+        <w:t xml:space="preserve"> dla średniego przypadku</w:t>
+      </w:r>
+      <w:r>
+        <w:t>, podczas gdy insertion sort oraz selection sort należą do</w:t>
+      </w:r>
+      <w:r>
+        <w:t> </w:t>
+      </w:r>
+      <w:r>
+        <w:t>klasy wolniejszej - o złożoności czasowej O(n</w:t>
+      </w:r>
+      <w:r>
+        <w:rPr>
+          <w:vertAlign w:val="superscript"/>
+        </w:rPr>
+        <w:t>2</w:t>
+      </w:r>
+      <w:r>
+        <w:t>).</w:t>
+      </w:r>
+      <w:r>
+        <w:t xml:space="preserve"> </w:t>
+      </w:r>
+      <w:r>
+        <w:t>Widoczne jest to na</w:t>
+      </w:r>
+      <w:r>
+        <w:t> </w:t>
+      </w:r>
+      <w:r>
+        <w:t>wykresach</w:t>
+      </w:r>
+      <w:r>
+        <w:t>.</w:t>
+      </w:r>
+      <w:r>
+        <w:t xml:space="preserve"> </w:t>
+      </w:r>
+      <w:r>
+        <w:t>P</w:t>
+      </w:r>
+      <w:r>
+        <w:t xml:space="preserve">oza przypadkiem, gdy insertion sort </w:t>
+      </w:r>
+      <w:r>
+        <w:t>przyjmuje złożoność O(n), dla danych posortowanych oraz stałych, algorytmy heap sort i merge sort – niezależnie od danych wejściowych – wykonują się w czasie zdecydowanie krótszym niż selection sort i insertion sort, a ewentualne różnice</w:t>
+      </w:r>
+      <w:r>
+        <w:t xml:space="preserve"> między nimi</w:t>
+      </w:r>
+      <w:r>
+        <w:t xml:space="preserve"> </w:t>
+      </w:r>
+      <w:r>
+        <w:t xml:space="preserve">oraz między ich działaniem dla różnych typów danych </w:t>
+      </w:r>
+      <w:r>
+        <w:t>wynikają w dużym stopniu z błędów pomiaru czasu.</w:t>
       </w:r>
     </w:p>
     <w:p>
@@ -678,69 +699,211 @@
         <w:spacing w:after="100" w:afterAutospacing="1"/>
       </w:pPr>
       <w:r>
-        <w:t xml:space="preserve">Algorytmy </w:t>
-      </w:r>
-      <w:proofErr w:type="spellStart"/>
-      <w:r>
-        <w:t>heap</w:t>
-      </w:r>
-      <w:proofErr w:type="spellEnd"/>
-      <w:r>
-        <w:t xml:space="preserve"> sort oraz </w:t>
-      </w:r>
-      <w:proofErr w:type="spellStart"/>
-      <w:r>
-        <w:t>merge</w:t>
-      </w:r>
-      <w:proofErr w:type="spellEnd"/>
-      <w:r>
-        <w:t xml:space="preserve"> sort należą do bardziej efektywnej klasy sortowań o</w:t>
+        <w:t>1.1</w:t>
+      </w:r>
+      <w:r>
+        <w:t xml:space="preserve"> Selection sort jest niewrażliwy na dane wejściowe – zawsze przyjmuje złożoność czasową O(n</w:t>
+      </w:r>
+      <w:r>
+        <w:rPr>
+          <w:vertAlign w:val="superscript"/>
+        </w:rPr>
+        <w:t>2</w:t>
+      </w:r>
+      <w:r>
+        <w:t>)</w:t>
+      </w:r>
+      <w:r>
+        <w:t xml:space="preserve"> przez konieczność wyszukania najmniejszego elementu w nieposortowanej części listy</w:t>
+      </w:r>
+      <w:r>
+        <w:t xml:space="preserve"> (czyli przeszukania </w:t>
+      </w:r>
+      <w:r>
+        <w:t>jej całej</w:t>
+      </w:r>
+      <w:r>
+        <w:t>)</w:t>
+      </w:r>
+      <w:r>
+        <w:t>. L</w:t>
+      </w:r>
+      <w:r>
+        <w:t xml:space="preserve">iczba porównań będzie większa niż w </w:t>
+      </w:r>
+      <w:r>
+        <w:t>przypadku insertion sortu</w:t>
+      </w:r>
+      <w:r>
+        <w:t xml:space="preserve">, dla którego porównanie z każdym elementem </w:t>
+      </w:r>
+      <w:r>
+        <w:t>listy</w:t>
+      </w:r>
+      <w:r>
+        <w:t xml:space="preserve"> (części posortowanej)</w:t>
+      </w:r>
+      <w:r>
+        <w:t xml:space="preserve"> konieczne jest tylko w przypadku</w:t>
+      </w:r>
+      <w:r>
+        <w:t>, gdy natrafiono na element najmniejszy</w:t>
+      </w:r>
+      <w:r>
+        <w:t>.</w:t>
+      </w:r>
+      <w:r>
+        <w:t xml:space="preserve"> </w:t>
+      </w:r>
+      <w:r>
+        <w:t>C</w:t>
+      </w:r>
+      <w:r>
+        <w:t>zasami</w:t>
+      </w:r>
+      <w:r>
+        <w:t>,</w:t>
+      </w:r>
+      <w:r>
+        <w:t xml:space="preserve"> by ocenić, że element jest na dobrej pozycji</w:t>
+      </w:r>
+      <w:r>
+        <w:t>,</w:t>
+      </w:r>
+      <w:r>
+        <w:t xml:space="preserve"> wystarczy jedno porównanie.</w:t>
+      </w:r>
+    </w:p>
+    <w:p>
+      <w:pPr>
+        <w:spacing w:after="100" w:afterAutospacing="1"/>
+      </w:pPr>
+      <w:r>
+        <w:t>1.2 Analogicznie do 1.1 - przypadek v-kształtny dla insertion sortu jest połączeniem przypadku najgorszego oraz najlepszego, w rezultacie dając przypadek średni (występujący również dla danych losowych).</w:t>
+      </w:r>
+    </w:p>
+    <w:p>
+      <w:pPr>
+        <w:spacing w:after="100" w:afterAutospacing="1"/>
+      </w:pPr>
+      <w:r>
+        <w:t>1.3</w:t>
+      </w:r>
+      <w:r>
+        <w:t xml:space="preserve"> Niewrażliwy na dane wejściowe selection sort wykona się w O(n</w:t>
+      </w:r>
+      <w:r>
+        <w:rPr>
+          <w:vertAlign w:val="superscript"/>
+        </w:rPr>
+        <w:t>2</w:t>
+      </w:r>
+      <w:r>
+        <w:t>)</w:t>
+      </w:r>
+      <w:r>
+        <w:t xml:space="preserve">, podczas gdy </w:t>
+      </w:r>
+      <w:r>
+        <w:t>insertion sort wykonuje się w czasie liniowym. Wynika to z faktu, że</w:t>
       </w:r>
       <w:r>
         <w:t> </w:t>
       </w:r>
       <w:r>
-        <w:t xml:space="preserve">złożoności czasowej </w:t>
-      </w:r>
-      <w:r>
-        <w:t>O(n log</w:t>
-      </w:r>
-      <w:r>
-        <w:rPr>
-          <w:vertAlign w:val="subscript"/>
-        </w:rPr>
+        <w:t>pierwszym krokiem podczas wykonywania insertion sortu jest sprawdzenie,</w:t>
+      </w:r>
+      <w:r>
         <w:t xml:space="preserve"> </w:t>
       </w:r>
       <w:r>
-        <w:t>n)</w:t>
-      </w:r>
-      <w:r>
-        <w:t xml:space="preserve"> dla średniego przypadku</w:t>
-      </w:r>
-      <w:r>
-        <w:t xml:space="preserve">, podczas gdy </w:t>
-      </w:r>
-      <w:proofErr w:type="spellStart"/>
-      <w:r>
-        <w:t>insertion</w:t>
-      </w:r>
-      <w:proofErr w:type="spellEnd"/>
-      <w:r>
-        <w:t xml:space="preserve"> sort oraz </w:t>
-      </w:r>
-      <w:proofErr w:type="spellStart"/>
-      <w:r>
-        <w:t>selection</w:t>
-      </w:r>
-      <w:proofErr w:type="spellEnd"/>
-      <w:r>
-        <w:t xml:space="preserve"> sort należą do</w:t>
+        <w:t xml:space="preserve">czy element występujący po lewej stronie listy </w:t>
+      </w:r>
+      <w:r>
+        <w:t xml:space="preserve">(część uporządkowana) </w:t>
+      </w:r>
+      <w:r>
+        <w:t>jest większy od tego</w:t>
+      </w:r>
+      <w:r>
+        <w:t xml:space="preserve"> po prawej</w:t>
+      </w:r>
+      <w:r>
+        <w:t xml:space="preserve"> i – jeśli to prawda – dokonanie </w:t>
+      </w:r>
+      <w:r>
+        <w:t>serii zamian elementów</w:t>
+      </w:r>
+      <w:r>
+        <w:t xml:space="preserve">.  </w:t>
+      </w:r>
+      <w:r>
+        <w:t>Zamian</w:t>
+      </w:r>
+      <w:r>
+        <w:t>y</w:t>
+      </w:r>
+      <w:r>
+        <w:t xml:space="preserve"> ta</w:t>
       </w:r>
       <w:r>
         <w:t> </w:t>
       </w:r>
       <w:r>
-        <w:t>klasy wolniejszej - o złożoności czasowej O(n</w:t>
+        <w:t>nie zostaj</w:t>
+      </w:r>
+      <w:r>
+        <w:t>ą</w:t>
+      </w:r>
+      <w:r>
+        <w:t xml:space="preserve"> wykonan</w:t>
+      </w:r>
+      <w:r>
+        <w:t>e</w:t>
+      </w:r>
+      <w:r>
+        <w:t xml:space="preserve"> w przypadku danych uporządkowanych rosnąco oraz stałych</w:t>
+      </w:r>
+      <w:r>
+        <w:t>, co przyspiesza działanie algorytmu</w:t>
+      </w:r>
+      <w:r>
+        <w:t xml:space="preserve"> (złożoność O(n))</w:t>
+      </w:r>
+      <w:r>
+        <w:t xml:space="preserve">. W </w:t>
+      </w:r>
+      <w:r>
+        <w:t>przypadku danych stałych</w:t>
+      </w:r>
+      <w:r>
+        <w:t xml:space="preserve"> złożoność czasowa algorytmu heap sort wynosi O(n) – </w:t>
+      </w:r>
+      <w:r>
+        <w:t>kopiec</w:t>
+      </w:r>
+      <w:r>
+        <w:t xml:space="preserve"> z identycznych </w:t>
+      </w:r>
+      <w:r>
+        <w:t>elementów zachowuje poprawność zarówno na etapie budowy, jak i</w:t>
+      </w:r>
+      <w:r>
+        <w:t> </w:t>
+      </w:r>
+      <w:r>
+        <w:t>sortowania (do oceny tego wystarczy po 1 porównaniu), nie zachodzi więc konieczność rekurencyjnego dokonywania zamian elementów i następującego po nim sprawdzania poprawności</w:t>
+      </w:r>
+      <w:r>
+        <w:t>.</w:t>
+      </w:r>
+    </w:p>
+    <w:p>
+      <w:pPr>
+        <w:spacing w:after="100" w:afterAutospacing="1"/>
+      </w:pPr>
+      <w:r>
+        <w:t>1.4 Analogicznie do poprzedniego przypadku, również dla danych posortowanych insertion sort będzie miał złożoność czasową O(n), selection sort O(n</w:t>
       </w:r>
       <w:r>
         <w:rPr>
@@ -749,19 +912,52 @@
         <w:t>2</w:t>
       </w:r>
       <w:r>
-        <w:t>).</w:t>
-      </w:r>
-      <w:r>
+        <w:t>), merge sort O(n log n), jedyna różnica dotyczyć będzie heap sortu, który wykona się w czasie logarytmicznym, ponieważ na</w:t>
+      </w:r>
+      <w:r>
+        <w:t> </w:t>
+      </w:r>
+      <w:r>
+        <w:t>etapie sortowania liczb na podstawie utworzonego drzewa dokonane zostaną</w:t>
+      </w:r>
+      <w:r>
+        <w:t xml:space="preserve"> reku</w:t>
+      </w:r>
+      <w:r>
+        <w:t>r</w:t>
+      </w:r>
+      <w:r>
+        <w:t>encyjne</w:t>
+      </w:r>
+      <w:r>
+        <w:t xml:space="preserve"> zamiany elementów</w:t>
+      </w:r>
+      <w:r>
+        <w:t xml:space="preserve"> i sprawdzanie poprawności kopca.</w:t>
+      </w:r>
+    </w:p>
+    <w:p>
+      <w:pPr>
+        <w:spacing w:after="100" w:afterAutospacing="1"/>
+      </w:pPr>
+      <w:r>
+        <w:t xml:space="preserve">1.5 Algorytmy heap sort, merge sort i selection sort wykonają się </w:t>
+      </w:r>
+      <w:r>
+        <w:t>w czasie podobnym do przypadku losowego – różnica dla algorytmów o złożoności logarytmicznej jest</w:t>
+      </w:r>
+      <w:r>
+        <w:rPr>
+          <w:sz w:val="24"/>
+          <w:szCs w:val="24"/>
+        </w:rPr>
         <w:t xml:space="preserve"> </w:t>
       </w:r>
       <w:r>
-        <w:t>Widoczne jest to na</w:t>
-      </w:r>
-      <w:r>
-        <w:t> </w:t>
-      </w:r>
-      <w:r>
-        <w:t>wykresach</w:t>
+        <w:t xml:space="preserve">niezauważalna, a czas wykonania selection short </w:t>
+      </w:r>
+      <w:r>
+        <w:t>ponownie stały</w:t>
       </w:r>
       <w:r>
         <w:t>.</w:t>
@@ -770,481 +966,10 @@
         <w:t xml:space="preserve"> </w:t>
       </w:r>
       <w:r>
-        <w:t>P</w:t>
-      </w:r>
-      <w:r>
-        <w:t xml:space="preserve">oza przypadkiem, gdy </w:t>
-      </w:r>
-      <w:proofErr w:type="spellStart"/>
-      <w:r>
-        <w:t>insertion</w:t>
-      </w:r>
-      <w:proofErr w:type="spellEnd"/>
-      <w:r>
-        <w:t xml:space="preserve"> sort </w:t>
-      </w:r>
-      <w:r>
-        <w:t xml:space="preserve">przyjmuje złożoność O(n), dla danych posortowanych oraz stałych, algorytmy </w:t>
-      </w:r>
-      <w:proofErr w:type="spellStart"/>
-      <w:r>
-        <w:t>heap</w:t>
-      </w:r>
-      <w:proofErr w:type="spellEnd"/>
-      <w:r>
-        <w:t xml:space="preserve"> sort i </w:t>
-      </w:r>
-      <w:proofErr w:type="spellStart"/>
-      <w:r>
-        <w:t>merge</w:t>
-      </w:r>
-      <w:proofErr w:type="spellEnd"/>
-      <w:r>
-        <w:t xml:space="preserve"> sort – niezależnie od danych wejściowych – wykonują się w czasie zdecydowanie krótszym niż </w:t>
-      </w:r>
-      <w:proofErr w:type="spellStart"/>
-      <w:r>
-        <w:t>selection</w:t>
-      </w:r>
-      <w:proofErr w:type="spellEnd"/>
-      <w:r>
-        <w:t xml:space="preserve"> sort i </w:t>
-      </w:r>
-      <w:proofErr w:type="spellStart"/>
-      <w:r>
-        <w:t>insertion</w:t>
-      </w:r>
-      <w:proofErr w:type="spellEnd"/>
-      <w:r>
-        <w:t xml:space="preserve"> sort, a ewentualne różnice wynikają w dużym stopniu z błędów pomiaru czasu.</w:t>
-      </w:r>
-    </w:p>
-    <w:p>
-      <w:pPr>
-        <w:spacing w:after="100" w:afterAutospacing="1"/>
-      </w:pPr>
-      <w:r>
-        <w:t>1.1</w:t>
-      </w:r>
-      <w:r>
-        <w:t xml:space="preserve"> </w:t>
-      </w:r>
-      <w:proofErr w:type="spellStart"/>
-      <w:r>
-        <w:t>Selection</w:t>
-      </w:r>
-      <w:proofErr w:type="spellEnd"/>
-      <w:r>
-        <w:t xml:space="preserve"> sort jest niewrażliwy na dane wejściowe – zawsze przyjmuje złożoność czasową O(n</w:t>
-      </w:r>
-      <w:r>
-        <w:rPr>
-          <w:vertAlign w:val="superscript"/>
-        </w:rPr>
-        <w:t>2</w:t>
-      </w:r>
-      <w:r>
-        <w:t>)</w:t>
-      </w:r>
-      <w:r>
-        <w:t xml:space="preserve"> przez konieczność wyszukania najmniejszego elementu w nieposortowanej części listy</w:t>
-      </w:r>
-      <w:r>
-        <w:t>. L</w:t>
-      </w:r>
-      <w:r>
-        <w:t xml:space="preserve">iczba porównań będzie większa niż w </w:t>
-      </w:r>
-      <w:r>
-        <w:t xml:space="preserve">przypadku </w:t>
-      </w:r>
-      <w:proofErr w:type="spellStart"/>
-      <w:r>
-        <w:t>insertion</w:t>
-      </w:r>
-      <w:proofErr w:type="spellEnd"/>
-      <w:r>
-        <w:t xml:space="preserve"> </w:t>
-      </w:r>
-      <w:proofErr w:type="spellStart"/>
-      <w:r>
-        <w:t>sortu</w:t>
-      </w:r>
-      <w:proofErr w:type="spellEnd"/>
-      <w:r>
-        <w:t xml:space="preserve">, dla którego porównanie z każdym elementem </w:t>
-      </w:r>
-      <w:r>
-        <w:t>listy</w:t>
-      </w:r>
-      <w:r>
-        <w:t xml:space="preserve"> (części posortowanej)</w:t>
-      </w:r>
-      <w:r>
-        <w:t xml:space="preserve"> konieczne jest tylko w przypadku</w:t>
-      </w:r>
-      <w:r>
-        <w:t>, gdy natrafiono na element najmniejszy</w:t>
-      </w:r>
-      <w:r>
-        <w:t>.</w:t>
-      </w:r>
-      <w:r>
-        <w:t xml:space="preserve"> </w:t>
-      </w:r>
-      <w:r>
-        <w:t>C</w:t>
-      </w:r>
-      <w:r>
-        <w:t>zasami</w:t>
-      </w:r>
-      <w:r>
-        <w:t>,</w:t>
-      </w:r>
-      <w:r>
-        <w:t xml:space="preserve"> by ocenić, że element jest na dobrej pozycji</w:t>
-      </w:r>
-      <w:r>
-        <w:t>,</w:t>
-      </w:r>
-      <w:r>
-        <w:t xml:space="preserve"> wystarczy jedno porównanie.</w:t>
-      </w:r>
-    </w:p>
-    <w:p>
-      <w:pPr>
-        <w:spacing w:after="100" w:afterAutospacing="1"/>
-      </w:pPr>
-      <w:r>
-        <w:t xml:space="preserve">1.2 Analogicznie do 1.1 - przypadek v-kształtny dla </w:t>
-      </w:r>
-      <w:proofErr w:type="spellStart"/>
-      <w:r>
-        <w:t>insertion</w:t>
-      </w:r>
-      <w:proofErr w:type="spellEnd"/>
-      <w:r>
-        <w:t xml:space="preserve"> </w:t>
-      </w:r>
-      <w:proofErr w:type="spellStart"/>
-      <w:r>
-        <w:t>sortu</w:t>
-      </w:r>
-      <w:proofErr w:type="spellEnd"/>
-      <w:r>
-        <w:t xml:space="preserve"> jest połączeniem przypadku najgorszego oraz najlepszego, w rezultacie dając przypadek średni (występujący również dla danych losowych).</w:t>
-      </w:r>
-    </w:p>
-    <w:p>
-      <w:pPr>
-        <w:spacing w:after="100" w:afterAutospacing="1"/>
-      </w:pPr>
-      <w:r>
-        <w:t>1.3</w:t>
-      </w:r>
-      <w:r>
-        <w:t xml:space="preserve"> Niewrażliwy na dane wejściowe </w:t>
-      </w:r>
-      <w:proofErr w:type="spellStart"/>
-      <w:r>
-        <w:t>selection</w:t>
-      </w:r>
-      <w:proofErr w:type="spellEnd"/>
-      <w:r>
-        <w:t xml:space="preserve"> sort wykona się w O(n</w:t>
-      </w:r>
-      <w:r>
-        <w:rPr>
-          <w:vertAlign w:val="superscript"/>
-        </w:rPr>
-        <w:t>2</w:t>
-      </w:r>
-      <w:r>
-        <w:t>)</w:t>
-      </w:r>
-      <w:r>
-        <w:t xml:space="preserve">, podczas gdy </w:t>
-      </w:r>
-      <w:proofErr w:type="spellStart"/>
-      <w:r>
-        <w:t>insertion</w:t>
-      </w:r>
-      <w:proofErr w:type="spellEnd"/>
-      <w:r>
-        <w:t xml:space="preserve"> sort wykonuje się w czasie liniowym. Wynika to z faktu, że</w:t>
-      </w:r>
-      <w:r>
-        <w:t> </w:t>
-      </w:r>
-      <w:r>
-        <w:t xml:space="preserve">pierwszym krokiem podczas wykonywania </w:t>
-      </w:r>
-      <w:proofErr w:type="spellStart"/>
-      <w:r>
-        <w:t>insertion</w:t>
-      </w:r>
-      <w:proofErr w:type="spellEnd"/>
-      <w:r>
-        <w:t xml:space="preserve"> </w:t>
-      </w:r>
-      <w:proofErr w:type="spellStart"/>
-      <w:r>
-        <w:t>sortu</w:t>
-      </w:r>
-      <w:proofErr w:type="spellEnd"/>
-      <w:r>
-        <w:t xml:space="preserve"> jest sprawdzenie,</w:t>
-      </w:r>
-      <w:r>
-        <w:t xml:space="preserve"> </w:t>
-      </w:r>
-      <w:r>
-        <w:t xml:space="preserve">czy element występujący po lewej stronie listy </w:t>
-      </w:r>
-      <w:r>
-        <w:t xml:space="preserve">(część uporządkowana) </w:t>
-      </w:r>
-      <w:r>
-        <w:t>jest większy od tego</w:t>
-      </w:r>
-      <w:r>
-        <w:t xml:space="preserve"> po prawej</w:t>
-      </w:r>
-      <w:r>
-        <w:t xml:space="preserve"> i – jeśli to prawda – dokonanie </w:t>
-      </w:r>
-      <w:r>
-        <w:t>serii zamian elementów</w:t>
-      </w:r>
-      <w:r>
-        <w:t xml:space="preserve">.  </w:t>
-      </w:r>
-      <w:r>
-        <w:t>Zamian</w:t>
-      </w:r>
-      <w:r>
-        <w:t>y</w:t>
-      </w:r>
-      <w:r>
-        <w:t xml:space="preserve"> ta</w:t>
-      </w:r>
-      <w:r>
-        <w:t> </w:t>
-      </w:r>
-      <w:r>
-        <w:t>nie zostaj</w:t>
-      </w:r>
-      <w:r>
-        <w:t>ą</w:t>
-      </w:r>
-      <w:r>
-        <w:t xml:space="preserve"> wykonan</w:t>
-      </w:r>
-      <w:r>
-        <w:t>e</w:t>
-      </w:r>
-      <w:r>
-        <w:t xml:space="preserve"> w przypadku danych uporządkowanych rosnąco oraz stałych</w:t>
-      </w:r>
-      <w:r>
-        <w:t>, co przyspiesza działanie algorytmu</w:t>
-      </w:r>
-      <w:r>
-        <w:t xml:space="preserve">. W </w:t>
-      </w:r>
-      <w:r>
-        <w:t>przypadku danych stałych</w:t>
-      </w:r>
-      <w:r>
-        <w:t xml:space="preserve"> złożoność czasowa algorytmu </w:t>
-      </w:r>
-      <w:proofErr w:type="spellStart"/>
-      <w:r>
-        <w:t>heap</w:t>
-      </w:r>
-      <w:proofErr w:type="spellEnd"/>
-      <w:r>
-        <w:t xml:space="preserve"> sort wynosi O(n) – </w:t>
-      </w:r>
-      <w:r>
-        <w:t>kopiec</w:t>
-      </w:r>
-      <w:r>
-        <w:t xml:space="preserve"> z identycznych </w:t>
-      </w:r>
-      <w:r>
-        <w:t>elementów zachowuje poprawność zarówno na etapie budowy, jak i</w:t>
-      </w:r>
-      <w:r>
-        <w:t> </w:t>
-      </w:r>
-      <w:r>
-        <w:t>sortowania (do oceny tego wystarczy po 1 porównaniu), nie zachodzi więc konieczność rekurencyjnego dokonywania zamian elementów i następującego po nim sprawdzania poprawności</w:t>
-      </w:r>
-      <w:r>
-        <w:t>.</w:t>
-      </w:r>
-    </w:p>
-    <w:p>
-      <w:pPr>
-        <w:spacing w:after="100" w:afterAutospacing="1"/>
-      </w:pPr>
-      <w:r>
-        <w:t xml:space="preserve">1.4 Analogicznie do poprzedniego przypadku, również dla danych posortowanych </w:t>
-      </w:r>
-      <w:proofErr w:type="spellStart"/>
-      <w:r>
-        <w:t>insertion</w:t>
-      </w:r>
-      <w:proofErr w:type="spellEnd"/>
-      <w:r>
-        <w:t xml:space="preserve"> sort będzie miał złożoność czasową O(n), </w:t>
-      </w:r>
-      <w:proofErr w:type="spellStart"/>
-      <w:r>
-        <w:t>selection</w:t>
-      </w:r>
-      <w:proofErr w:type="spellEnd"/>
-      <w:r>
-        <w:t xml:space="preserve"> sort O(n</w:t>
-      </w:r>
-      <w:r>
-        <w:rPr>
-          <w:vertAlign w:val="superscript"/>
-        </w:rPr>
-        <w:t>2</w:t>
-      </w:r>
-      <w:r>
-        <w:t xml:space="preserve">), </w:t>
-      </w:r>
-      <w:proofErr w:type="spellStart"/>
-      <w:r>
-        <w:t>merge</w:t>
-      </w:r>
-      <w:proofErr w:type="spellEnd"/>
-      <w:r>
-        <w:t xml:space="preserve"> sort O(n log n), jedyna różnica dotyczyć będzie </w:t>
-      </w:r>
-      <w:proofErr w:type="spellStart"/>
-      <w:r>
-        <w:t>heap</w:t>
-      </w:r>
-      <w:proofErr w:type="spellEnd"/>
-      <w:r>
-        <w:t xml:space="preserve"> </w:t>
-      </w:r>
-      <w:proofErr w:type="spellStart"/>
-      <w:r>
-        <w:t>sortu</w:t>
-      </w:r>
-      <w:proofErr w:type="spellEnd"/>
-      <w:r>
-        <w:t>, który wykona się w czasie logarytmicznym, ponieważ na</w:t>
-      </w:r>
-      <w:r>
-        <w:t> </w:t>
-      </w:r>
-      <w:r>
-        <w:t>etapie sortowania liczb na podstawie utworzonego drzewa dokonane zostaną</w:t>
-      </w:r>
-      <w:r>
-        <w:t xml:space="preserve"> reku</w:t>
-      </w:r>
-      <w:r>
-        <w:t>r</w:t>
-      </w:r>
-      <w:r>
-        <w:t>encyjne</w:t>
-      </w:r>
-      <w:r>
-        <w:t xml:space="preserve"> zamiany elementów</w:t>
-      </w:r>
-      <w:r>
-        <w:t xml:space="preserve"> i sprawdzanie poprawności kopca.</w:t>
-      </w:r>
-    </w:p>
-    <w:p>
-      <w:pPr>
-        <w:spacing w:after="100" w:afterAutospacing="1"/>
-      </w:pPr>
-      <w:r>
-        <w:t xml:space="preserve">1.5 Algorytmy </w:t>
-      </w:r>
-      <w:proofErr w:type="spellStart"/>
-      <w:r>
-        <w:t>heap</w:t>
-      </w:r>
-      <w:proofErr w:type="spellEnd"/>
-      <w:r>
-        <w:t xml:space="preserve"> sort, </w:t>
-      </w:r>
-      <w:proofErr w:type="spellStart"/>
-      <w:r>
-        <w:t>merge</w:t>
-      </w:r>
-      <w:proofErr w:type="spellEnd"/>
-      <w:r>
-        <w:t xml:space="preserve"> sort i </w:t>
-      </w:r>
-      <w:proofErr w:type="spellStart"/>
-      <w:r>
-        <w:t>selection</w:t>
-      </w:r>
-      <w:proofErr w:type="spellEnd"/>
-      <w:r>
-        <w:t xml:space="preserve"> sort wykonają się </w:t>
-      </w:r>
-      <w:r>
-        <w:t>w czasie podobnym do przypadku losowego – różnica dla algorytmów o złożoności logarytmicznej jest</w:t>
-      </w:r>
-      <w:r>
-        <w:rPr>
-          <w:sz w:val="24"/>
-          <w:szCs w:val="24"/>
-        </w:rPr>
-        <w:t xml:space="preserve"> </w:t>
-      </w:r>
-      <w:r>
-        <w:t xml:space="preserve">niezauważalna, a czas wykonania </w:t>
-      </w:r>
-      <w:proofErr w:type="spellStart"/>
-      <w:r>
-        <w:t>selection</w:t>
-      </w:r>
-      <w:proofErr w:type="spellEnd"/>
-      <w:r>
-        <w:t xml:space="preserve"> </w:t>
-      </w:r>
-      <w:proofErr w:type="spellStart"/>
-      <w:r>
-        <w:t>short</w:t>
-      </w:r>
-      <w:proofErr w:type="spellEnd"/>
-      <w:r>
-        <w:t xml:space="preserve"> </w:t>
-      </w:r>
-      <w:r>
-        <w:t>ponownie stały</w:t>
-      </w:r>
-      <w:r>
-        <w:t>.</w:t>
-      </w:r>
-      <w:r>
-        <w:t xml:space="preserve"> </w:t>
-      </w:r>
-      <w:r>
         <w:t>Wysoki</w:t>
       </w:r>
       <w:r>
-        <w:t xml:space="preserve"> czas wykonania </w:t>
-      </w:r>
-      <w:proofErr w:type="spellStart"/>
-      <w:r>
-        <w:t>insertion</w:t>
-      </w:r>
-      <w:proofErr w:type="spellEnd"/>
-      <w:r>
-        <w:t xml:space="preserve"> sort wynika z wystąpienia </w:t>
+        <w:t xml:space="preserve"> czas wykonania insertion sort wynika z wystąpienia </w:t>
       </w:r>
       <w:r>
         <w:t>najgorszego</w:t>
@@ -1313,27 +1038,7 @@
           <w:sz w:val="28"/>
           <w:szCs w:val="28"/>
         </w:rPr>
-        <w:t xml:space="preserve">algorytmu </w:t>
-      </w:r>
-      <w:proofErr w:type="spellStart"/>
-      <w:r>
-        <w:rPr>
-          <w:b/>
-          <w:bCs/>
-          <w:sz w:val="28"/>
-          <w:szCs w:val="28"/>
-        </w:rPr>
-        <w:t>insertion</w:t>
-      </w:r>
-      <w:proofErr w:type="spellEnd"/>
-      <w:r>
-        <w:rPr>
-          <w:b/>
-          <w:bCs/>
-          <w:sz w:val="28"/>
-          <w:szCs w:val="28"/>
-        </w:rPr>
-        <w:t xml:space="preserve"> sort</w:t>
+        <w:t>algorytmu insertion sort</w:t>
       </w:r>
     </w:p>
     <w:p>
@@ -1429,27 +1134,7 @@
           <w:sz w:val="28"/>
           <w:szCs w:val="28"/>
         </w:rPr>
-        <w:t xml:space="preserve">algorytmu </w:t>
-      </w:r>
-      <w:proofErr w:type="spellStart"/>
-      <w:r>
-        <w:rPr>
-          <w:b/>
-          <w:bCs/>
-          <w:sz w:val="28"/>
-          <w:szCs w:val="28"/>
-        </w:rPr>
-        <w:t>selection</w:t>
-      </w:r>
-      <w:proofErr w:type="spellEnd"/>
-      <w:r>
-        <w:rPr>
-          <w:b/>
-          <w:bCs/>
-          <w:sz w:val="28"/>
-          <w:szCs w:val="28"/>
-        </w:rPr>
-        <w:t xml:space="preserve"> sort</w:t>
+        <w:t>algorytmu selection sort</w:t>
       </w:r>
     </w:p>
     <w:p>
@@ -1561,7 +1246,6 @@
         </w:rPr>
         <w:t xml:space="preserve">algorytmu </w:t>
       </w:r>
-      <w:proofErr w:type="spellStart"/>
       <w:r>
         <w:rPr>
           <w:b/>
@@ -1571,7 +1255,6 @@
         </w:rPr>
         <w:t>heap</w:t>
       </w:r>
-      <w:proofErr w:type="spellEnd"/>
       <w:r>
         <w:rPr>
           <w:b/>
@@ -1688,19 +1371,8 @@
           <w:sz w:val="28"/>
           <w:szCs w:val="28"/>
         </w:rPr>
-        <w:t xml:space="preserve">algorytmu </w:t>
-      </w:r>
-      <w:proofErr w:type="spellStart"/>
-      <w:r>
-        <w:rPr>
-          <w:b/>
-          <w:bCs/>
-          <w:sz w:val="28"/>
-          <w:szCs w:val="28"/>
-        </w:rPr>
-        <w:t>merge</w:t>
-      </w:r>
-      <w:proofErr w:type="spellEnd"/>
+        <w:t>algorytmu merge</w:t>
+      </w:r>
       <w:r>
         <w:rPr>
           <w:b/>
@@ -1876,23 +1548,7 @@
           <w:sz w:val="24"/>
           <w:szCs w:val="24"/>
         </w:rPr>
-        <w:t xml:space="preserve">2.2 </w:t>
-      </w:r>
-      <w:proofErr w:type="spellStart"/>
-      <w:r>
-        <w:rPr>
-          <w:sz w:val="24"/>
-          <w:szCs w:val="24"/>
-        </w:rPr>
-        <w:t>Selection</w:t>
-      </w:r>
-      <w:proofErr w:type="spellEnd"/>
-      <w:r>
-        <w:rPr>
-          <w:sz w:val="24"/>
-          <w:szCs w:val="24"/>
-        </w:rPr>
-        <w:t xml:space="preserve"> sort wykonuje tą samą liczbę zamian elementów i porównań niezależnie od</w:t>
+        <w:t>2.2 Selection sort wykonuje tą samą liczbę zamian elementów i porównań niezależnie od</w:t>
       </w:r>
       <w:r>
         <w:rPr>
@@ -1945,21 +1601,12 @@
         </w:rPr>
         <w:t xml:space="preserve"> </w:t>
       </w:r>
-      <w:proofErr w:type="spellStart"/>
-      <w:r>
-        <w:rPr>
-          <w:sz w:val="24"/>
-          <w:szCs w:val="24"/>
-        </w:rPr>
-        <w:t>Heap</w:t>
-      </w:r>
-      <w:proofErr w:type="spellEnd"/>
-      <w:r>
-        <w:rPr>
-          <w:sz w:val="24"/>
-          <w:szCs w:val="24"/>
-        </w:rPr>
-        <w:t xml:space="preserve"> sort dla większości typów danych wejściowych wykona się ze złożonością czasową O(n log n), wyjątkiem jest przypadek listy liczb stałych. Na etapie tworzenia posortowanej listy z utworzonego wcześniej drzewa (tworzenie kopiec z identycznych wartości odbywa się ze złożonością czasową O(n)) nie dochodzi do zamiany elementów identycznych – zamiany te</w:t>
+      <w:r>
+        <w:rPr>
+          <w:sz w:val="24"/>
+          <w:szCs w:val="24"/>
+        </w:rPr>
+        <w:t>Heap sort dla większości typów danych wejściowych wykona się ze złożonością czasową O(n log n), wyjątkiem jest przypadek listy liczb stałych. Na etapie tworzenia posortowanej listy z utworzonego wcześniej drzewa (tworzenie kopiec z identycznych wartości odbywa się ze złożonością czasową O(n)) nie dochodzi do zamiany elementów identycznych – zamiany te</w:t>
       </w:r>
       <w:r>
         <w:rPr>
@@ -2080,7 +1727,6 @@
           <w:szCs w:val="28"/>
         </w:rPr>
       </w:pPr>
-      <w:proofErr w:type="spellStart"/>
       <w:r>
         <w:rPr>
           <w:b/>
@@ -2089,37 +1735,7 @@
           <w:szCs w:val="28"/>
         </w:rPr>
         <w:lastRenderedPageBreak/>
-        <w:t>Quick</w:t>
-      </w:r>
-      <w:proofErr w:type="spellEnd"/>
-      <w:r>
-        <w:rPr>
-          <w:b/>
-          <w:bCs/>
-          <w:sz w:val="28"/>
-          <w:szCs w:val="28"/>
-        </w:rPr>
-        <w:t xml:space="preserve"> sort z różnym wyborem </w:t>
-      </w:r>
-      <w:proofErr w:type="spellStart"/>
-      <w:r>
-        <w:rPr>
-          <w:b/>
-          <w:bCs/>
-          <w:sz w:val="28"/>
-          <w:szCs w:val="28"/>
-        </w:rPr>
-        <w:t>pivotu</w:t>
-      </w:r>
-      <w:proofErr w:type="spellEnd"/>
-      <w:r>
-        <w:rPr>
-          <w:b/>
-          <w:bCs/>
-          <w:sz w:val="28"/>
-          <w:szCs w:val="28"/>
-        </w:rPr>
-        <w:t xml:space="preserve"> dla danych a-kształtnych</w:t>
+        <w:t>Quick sort z różnym wyborem pivotu dla danych a-kształtnych</w:t>
       </w:r>
       <w:r>
         <w:rPr>
@@ -2232,23 +1848,7 @@
           <w:sz w:val="24"/>
           <w:szCs w:val="24"/>
         </w:rPr>
-        <w:t xml:space="preserve">w czasie wykonania algorytmu dla </w:t>
-      </w:r>
-      <w:proofErr w:type="spellStart"/>
-      <w:r>
-        <w:rPr>
-          <w:sz w:val="24"/>
-          <w:szCs w:val="24"/>
-        </w:rPr>
-        <w:t>pivotu</w:t>
-      </w:r>
-      <w:proofErr w:type="spellEnd"/>
-      <w:r>
-        <w:rPr>
-          <w:sz w:val="24"/>
-          <w:szCs w:val="24"/>
-        </w:rPr>
-        <w:t xml:space="preserve"> umiejscowionego w środku, w porównaniu do umiejscowienia losowego i skrajnego. Wynika ona z faktu, że dla ciągu a-kształtnego element środkowy jest największy</w:t>
+        <w:t>w czasie wykonania algorytmu dla pivotu umiejscowionego w środku, w porównaniu do umiejscowienia losowego i skrajnego. Wynika ona z faktu, że dla ciągu a-kształtnego element środkowy jest największy</w:t>
       </w:r>
       <w:r>
         <w:rPr>
@@ -2283,23 +1883,7 @@
           <w:sz w:val="24"/>
           <w:szCs w:val="24"/>
         </w:rPr>
-        <w:t xml:space="preserve">, algorytm dzieli więc listę na 2 części: składającą się z </w:t>
-      </w:r>
-      <w:proofErr w:type="spellStart"/>
-      <w:r>
-        <w:rPr>
-          <w:sz w:val="24"/>
-          <w:szCs w:val="24"/>
-        </w:rPr>
-        <w:t>pivotu</w:t>
-      </w:r>
-      <w:proofErr w:type="spellEnd"/>
-      <w:r>
-        <w:rPr>
-          <w:sz w:val="24"/>
-          <w:szCs w:val="24"/>
-        </w:rPr>
-        <w:t xml:space="preserve"> (lub największej wartości </w:t>
+        <w:t xml:space="preserve">, algorytm dzieli więc listę na 2 części: składającą się z pivotu (lub największej wartości </w:t>
       </w:r>
       <w:r>
         <w:rPr>
@@ -2334,39 +1918,7 @@
           <w:sz w:val="24"/>
           <w:szCs w:val="24"/>
         </w:rPr>
-        <w:t xml:space="preserve">zachodzi konieczność wielokrotnego porównywania wszystkich elementów listy z </w:t>
-      </w:r>
-      <w:proofErr w:type="spellStart"/>
-      <w:r>
-        <w:rPr>
-          <w:sz w:val="24"/>
-          <w:szCs w:val="24"/>
-        </w:rPr>
-        <w:t>pivotem</w:t>
-      </w:r>
-      <w:proofErr w:type="spellEnd"/>
-      <w:r>
-        <w:rPr>
-          <w:sz w:val="24"/>
-          <w:szCs w:val="24"/>
-        </w:rPr>
-        <w:t xml:space="preserve">, a stos </w:t>
-      </w:r>
-      <w:proofErr w:type="spellStart"/>
-      <w:r>
-        <w:rPr>
-          <w:sz w:val="24"/>
-          <w:szCs w:val="24"/>
-        </w:rPr>
-        <w:t>wywołań</w:t>
-      </w:r>
-      <w:proofErr w:type="spellEnd"/>
-      <w:r>
-        <w:rPr>
-          <w:sz w:val="24"/>
-          <w:szCs w:val="24"/>
-        </w:rPr>
-        <w:t xml:space="preserve"> rekurencyjnych osiąga duże rozmiary (ze względu na dysproporcję między rozmiarami podlist – jedna jest zdecydowanie większa), a więc złożoność wzrasta do O(n</w:t>
+        <w:t>zachodzi konieczność wielokrotnego porównywania wszystkich elementów listy z pivotem, a stos wywołań rekurencyjnych osiąga duże rozmiary (ze względu na dysproporcję między rozmiarami podlist – jedna jest zdecydowanie większa), a więc złożoność wzrasta do O(n</w:t>
       </w:r>
       <w:r>
         <w:rPr>
@@ -2388,23 +1940,7 @@
           <w:sz w:val="24"/>
           <w:szCs w:val="24"/>
         </w:rPr>
-        <w:t xml:space="preserve"> W przypadku </w:t>
-      </w:r>
-      <w:proofErr w:type="spellStart"/>
-      <w:r>
-        <w:rPr>
-          <w:sz w:val="24"/>
-          <w:szCs w:val="24"/>
-        </w:rPr>
-        <w:t>pivotu</w:t>
-      </w:r>
-      <w:proofErr w:type="spellEnd"/>
-      <w:r>
-        <w:rPr>
-          <w:sz w:val="24"/>
-          <w:szCs w:val="24"/>
-        </w:rPr>
-        <w:t xml:space="preserve"> skrajnego </w:t>
+        <w:t xml:space="preserve"> W przypadku pivotu skrajnego </w:t>
       </w:r>
       <w:r>
         <w:rPr>
@@ -2420,15 +1956,20 @@
         </w:rPr>
         <w:t xml:space="preserve">przez kilka początkowych iteracji będzie zachowywać się podobnie, ale w końcu </w:t>
       </w:r>
-      <w:proofErr w:type="spellStart"/>
-      <w:r>
-        <w:rPr>
-          <w:sz w:val="24"/>
-          <w:szCs w:val="24"/>
-        </w:rPr>
-        <w:t>pivot</w:t>
-      </w:r>
-      <w:proofErr w:type="spellEnd"/>
+      <w:r>
+        <w:rPr>
+          <w:sz w:val="24"/>
+          <w:szCs w:val="24"/>
+        </w:rPr>
+        <w:t xml:space="preserve">pivot </w:t>
+      </w:r>
+      <w:r>
+        <w:rPr>
+          <w:sz w:val="24"/>
+          <w:szCs w:val="24"/>
+        </w:rPr>
+        <w:t xml:space="preserve">przyjmie wartości zbliżające się bardziej do mediany ciągu, co z kolei doprowadzi do osiągnięcia złożoności logarytmicznej. </w:t>
+      </w:r>
       <w:r>
         <w:rPr>
           <w:sz w:val="24"/>
@@ -2441,37 +1982,7 @@
           <w:sz w:val="24"/>
           <w:szCs w:val="24"/>
         </w:rPr>
-        <w:t xml:space="preserve">przyjmie wartości zbliżające się bardziej do mediany ciągu, co z kolei doprowadzi do osiągnięcia złożoności logarytmicznej. </w:t>
-      </w:r>
-      <w:r>
-        <w:rPr>
-          <w:sz w:val="24"/>
-          <w:szCs w:val="24"/>
-        </w:rPr>
-        <w:t xml:space="preserve"> </w:t>
-      </w:r>
-      <w:r>
-        <w:rPr>
-          <w:sz w:val="24"/>
-          <w:szCs w:val="24"/>
-        </w:rPr>
-        <w:t xml:space="preserve">Losowy wybór </w:t>
-      </w:r>
-      <w:proofErr w:type="spellStart"/>
-      <w:r>
-        <w:rPr>
-          <w:sz w:val="24"/>
-          <w:szCs w:val="24"/>
-        </w:rPr>
-        <w:t>pivotu</w:t>
-      </w:r>
-      <w:proofErr w:type="spellEnd"/>
-      <w:r>
-        <w:rPr>
-          <w:sz w:val="24"/>
-          <w:szCs w:val="24"/>
-        </w:rPr>
-        <w:t xml:space="preserve"> doprow</w:t>
+        <w:t>Losowy wybór pivotu doprow</w:t>
       </w:r>
       <w:r>
         <w:rPr>

</xml_diff>